<commit_message>
made modification in doc
</commit_message>
<xml_diff>
--- a/Final Project Documentation.docx
+++ b/Final Project Documentation.docx
@@ -2576,8 +2576,8 @@
         </w:rPr>
         <w:t>.</w:t>
       </w:r>
-      <w:bookmarkStart w:id="2" w:name="_Hlk58710464"/>
-      <w:bookmarkStart w:id="3" w:name="_Toc58228594"/>
+      <w:bookmarkStart w:id="2" w:name="_Toc58228594"/>
+      <w:bookmarkStart w:id="3" w:name="_Hlk58710464"/>
     </w:p>
     <w:p>
       <w:pPr>
@@ -2600,7 +2600,7 @@
         </w:rPr>
         <w:t xml:space="preserve">Fetching Scorecard from </w:t>
       </w:r>
-      <w:bookmarkEnd w:id="3"/>
+      <w:bookmarkEnd w:id="2"/>
       <w:proofErr w:type="spellStart"/>
       <w:r>
         <w:rPr>
@@ -2816,11 +2816,6 @@
           <w:bCs/>
         </w:rPr>
         <w:instrText xml:space="preserve"> HYPERLINK "https://github.com/yashrs/Cricbuzz-API-Java" </w:instrText>
-      </w:r>
-      <w:r>
-        <w:rPr>
-          <w:bCs/>
-        </w:rPr>
       </w:r>
       <w:r>
         <w:rPr>
@@ -3367,7 +3362,7 @@
         </w:rPr>
       </w:pPr>
       <w:bookmarkStart w:id="4" w:name="_Toc58228596"/>
-      <w:bookmarkEnd w:id="2"/>
+      <w:bookmarkEnd w:id="3"/>
       <w:r>
         <w:rPr>
           <w:rFonts w:ascii="Times New Roman" w:hAnsi="Times New Roman" w:cs="Times New Roman"/>
@@ -3384,7 +3379,7 @@
           <w:b/>
           <w:bCs/>
         </w:rPr>
-        <w:t xml:space="preserve">                                           </w:t>
+        <w:t xml:space="preserve">                                          </w:t>
       </w:r>
       <w:proofErr w:type="gramStart"/>
       <w:r>
@@ -3404,6 +3399,16 @@
         </w:rPr>
         <w:t>Raghunandan Naishadam)</w:t>
       </w:r>
+    </w:p>
+    <w:p>
+      <w:pPr>
+        <w:pStyle w:val="ListParagraph"/>
+        <w:rPr>
+          <w:rFonts w:ascii="Times New Roman" w:hAnsi="Times New Roman" w:cs="Times New Roman"/>
+          <w:b/>
+          <w:bCs/>
+        </w:rPr>
+      </w:pPr>
     </w:p>
     <w:p>
       <w:pPr>
@@ -3468,22 +3473,12 @@
     <w:p>
       <w:pPr>
         <w:pStyle w:val="ListParagraph"/>
-        <w:numPr>
-          <w:ilvl w:val="0"/>
-          <w:numId w:val="19"/>
-        </w:numPr>
-        <w:rPr>
-          <w:rFonts w:ascii="Times New Roman" w:hAnsi="Times New Roman" w:cs="Times New Roman"/>
-          <w:bCs/>
-        </w:rPr>
-      </w:pPr>
-      <w:r>
-        <w:rPr>
-          <w:rFonts w:ascii="Times New Roman" w:hAnsi="Times New Roman" w:cs="Times New Roman"/>
-          <w:bCs/>
-        </w:rPr>
-        <w:t>Download Kafka from their official website and place it on the Computer hard drive</w:t>
-      </w:r>
+        <w:ind w:left="1080"/>
+        <w:rPr>
+          <w:rFonts w:ascii="Times New Roman" w:hAnsi="Times New Roman" w:cs="Times New Roman"/>
+          <w:bCs/>
+        </w:rPr>
+      </w:pPr>
     </w:p>
     <w:p>
       <w:pPr>
@@ -3502,7 +3497,7 @@
           <w:rFonts w:ascii="Times New Roman" w:hAnsi="Times New Roman" w:cs="Times New Roman"/>
           <w:bCs/>
         </w:rPr>
-        <w:t>Open command prompt in the path where Kafka is downloaded i.e., in computer hard drive</w:t>
+        <w:t>Download Kafka from their official website and place it on the Computer hard drive</w:t>
       </w:r>
     </w:p>
     <w:p>
@@ -3520,70 +3515,10 @@
       <w:r>
         <w:rPr>
           <w:rFonts w:ascii="Times New Roman" w:hAnsi="Times New Roman" w:cs="Times New Roman"/>
-          <w:b/>
-        </w:rPr>
-        <w:t>Start zookeeper:</w:t>
-      </w:r>
-      <w:r>
-        <w:rPr>
-          <w:rFonts w:ascii="Times New Roman" w:hAnsi="Times New Roman" w:cs="Times New Roman"/>
-          <w:bCs/>
-        </w:rPr>
-        <w:t xml:space="preserve"> Open command </w:t>
-      </w:r>
-      <w:r>
-        <w:rPr>
-          <w:rFonts w:ascii="Times New Roman" w:hAnsi="Times New Roman" w:cs="Times New Roman"/>
-          <w:bCs/>
-        </w:rPr>
-        <w:t>prompt and</w:t>
-      </w:r>
-      <w:r>
-        <w:rPr>
-          <w:rFonts w:ascii="Times New Roman" w:hAnsi="Times New Roman" w:cs="Times New Roman"/>
-          <w:bCs/>
-        </w:rPr>
-        <w:t xml:space="preserve"> run below command </w:t>
-      </w:r>
-      <w:r>
-        <w:rPr>
-          <w:rFonts w:ascii="Times New Roman" w:hAnsi="Times New Roman" w:cs="Times New Roman"/>
-          <w:bCs/>
-        </w:rPr>
-        <w:tab/>
-      </w:r>
-    </w:p>
-    <w:p>
-      <w:pPr>
-        <w:ind w:left="900"/>
-        <w:rPr>
-          <w:rFonts w:ascii="Times New Roman" w:hAnsi="Times New Roman" w:cs="Times New Roman"/>
-          <w:bCs/>
-        </w:rPr>
-      </w:pPr>
-      <w:r>
-        <w:rPr>
-          <w:rFonts w:ascii="Times New Roman" w:hAnsi="Times New Roman" w:cs="Times New Roman"/>
-          <w:bCs/>
-        </w:rPr>
-        <w:t xml:space="preserve">      </w:t>
-      </w:r>
-      <w:r>
-        <w:rPr>
-          <w:rFonts w:ascii="Times New Roman" w:hAnsi="Times New Roman" w:cs="Times New Roman"/>
-          <w:bCs/>
-        </w:rPr>
-        <w:t xml:space="preserve">  .\bin\windows\zookeeper-server-start.bat .\config\</w:t>
-      </w:r>
-      <w:proofErr w:type="spellStart"/>
-      <w:r>
-        <w:rPr>
-          <w:rFonts w:ascii="Times New Roman" w:hAnsi="Times New Roman" w:cs="Times New Roman"/>
-          <w:bCs/>
-        </w:rPr>
-        <w:t>zookeeper.properties</w:t>
-      </w:r>
-      <w:proofErr w:type="spellEnd"/>
+          <w:bCs/>
+        </w:rPr>
+        <w:t>Open command prompt in the path where Kafka is downloaded i.e., in computer hard drive</w:t>
+      </w:r>
     </w:p>
     <w:p>
       <w:pPr>
@@ -3602,6 +3537,86 @@
           <w:rFonts w:ascii="Times New Roman" w:hAnsi="Times New Roman" w:cs="Times New Roman"/>
           <w:b/>
         </w:rPr>
+        <w:t>Start zookeeper:</w:t>
+      </w:r>
+      <w:r>
+        <w:rPr>
+          <w:rFonts w:ascii="Times New Roman" w:hAnsi="Times New Roman" w:cs="Times New Roman"/>
+          <w:bCs/>
+        </w:rPr>
+        <w:t xml:space="preserve"> Open command </w:t>
+      </w:r>
+      <w:r>
+        <w:rPr>
+          <w:rFonts w:ascii="Times New Roman" w:hAnsi="Times New Roman" w:cs="Times New Roman"/>
+          <w:bCs/>
+        </w:rPr>
+        <w:t>prompt and</w:t>
+      </w:r>
+      <w:r>
+        <w:rPr>
+          <w:rFonts w:ascii="Times New Roman" w:hAnsi="Times New Roman" w:cs="Times New Roman"/>
+          <w:bCs/>
+        </w:rPr>
+        <w:t xml:space="preserve"> run below command </w:t>
+      </w:r>
+      <w:r>
+        <w:rPr>
+          <w:rFonts w:ascii="Times New Roman" w:hAnsi="Times New Roman" w:cs="Times New Roman"/>
+          <w:bCs/>
+        </w:rPr>
+        <w:tab/>
+      </w:r>
+    </w:p>
+    <w:p>
+      <w:pPr>
+        <w:ind w:left="900"/>
+        <w:rPr>
+          <w:rFonts w:ascii="Times New Roman" w:hAnsi="Times New Roman" w:cs="Times New Roman"/>
+          <w:bCs/>
+        </w:rPr>
+      </w:pPr>
+      <w:r>
+        <w:rPr>
+          <w:rFonts w:ascii="Times New Roman" w:hAnsi="Times New Roman" w:cs="Times New Roman"/>
+          <w:bCs/>
+        </w:rPr>
+        <w:t xml:space="preserve">      </w:t>
+      </w:r>
+      <w:r>
+        <w:rPr>
+          <w:rFonts w:ascii="Times New Roman" w:hAnsi="Times New Roman" w:cs="Times New Roman"/>
+          <w:bCs/>
+        </w:rPr>
+        <w:t xml:space="preserve">  .\bin\windows\zookeeper-server-start.bat .\config\</w:t>
+      </w:r>
+      <w:proofErr w:type="spellStart"/>
+      <w:r>
+        <w:rPr>
+          <w:rFonts w:ascii="Times New Roman" w:hAnsi="Times New Roman" w:cs="Times New Roman"/>
+          <w:bCs/>
+        </w:rPr>
+        <w:t>zookeeper.properties</w:t>
+      </w:r>
+      <w:proofErr w:type="spellEnd"/>
+    </w:p>
+    <w:p>
+      <w:pPr>
+        <w:pStyle w:val="ListParagraph"/>
+        <w:numPr>
+          <w:ilvl w:val="0"/>
+          <w:numId w:val="19"/>
+        </w:numPr>
+        <w:rPr>
+          <w:rFonts w:ascii="Times New Roman" w:hAnsi="Times New Roman" w:cs="Times New Roman"/>
+          <w:bCs/>
+        </w:rPr>
+      </w:pPr>
+      <w:r>
+        <w:rPr>
+          <w:rFonts w:ascii="Times New Roman" w:hAnsi="Times New Roman" w:cs="Times New Roman"/>
+          <w:b/>
+        </w:rPr>
         <w:t>Start Kafka:</w:t>
       </w:r>
       <w:r>
@@ -3682,27 +3697,13 @@
     <w:p>
       <w:pPr>
         <w:pStyle w:val="ListParagraph"/>
-        <w:numPr>
-          <w:ilvl w:val="0"/>
-          <w:numId w:val="37"/>
-        </w:numPr>
-        <w:rPr>
-          <w:rFonts w:ascii="Times New Roman" w:hAnsi="Times New Roman" w:cs="Times New Roman"/>
-        </w:rPr>
-      </w:pPr>
-      <w:r>
-        <w:rPr>
-          <w:rFonts w:ascii="Times New Roman" w:hAnsi="Times New Roman" w:cs="Times New Roman"/>
-          <w:bCs/>
-        </w:rPr>
-        <w:t xml:space="preserve">Download MongoDB from their official website and place it on the Computer </w:t>
-      </w:r>
-      <w:r>
-        <w:rPr>
-          <w:rFonts w:ascii="Times New Roman" w:hAnsi="Times New Roman" w:cs="Times New Roman"/>
-        </w:rPr>
-        <w:t>hard drive</w:t>
-      </w:r>
+        <w:ind w:left="1080"/>
+        <w:rPr>
+          <w:rFonts w:ascii="Times New Roman" w:hAnsi="Times New Roman" w:cs="Times New Roman"/>
+          <w:b/>
+          <w:bCs/>
+        </w:rPr>
+      </w:pPr>
     </w:p>
     <w:p>
       <w:pPr>
@@ -3718,6 +3719,31 @@
       <w:r>
         <w:rPr>
           <w:rFonts w:ascii="Times New Roman" w:hAnsi="Times New Roman" w:cs="Times New Roman"/>
+          <w:bCs/>
+        </w:rPr>
+        <w:t xml:space="preserve">Download MongoDB from their official website and place it on the Computer </w:t>
+      </w:r>
+      <w:r>
+        <w:rPr>
+          <w:rFonts w:ascii="Times New Roman" w:hAnsi="Times New Roman" w:cs="Times New Roman"/>
+        </w:rPr>
+        <w:t>hard drive</w:t>
+      </w:r>
+    </w:p>
+    <w:p>
+      <w:pPr>
+        <w:pStyle w:val="ListParagraph"/>
+        <w:numPr>
+          <w:ilvl w:val="0"/>
+          <w:numId w:val="37"/>
+        </w:numPr>
+        <w:rPr>
+          <w:rFonts w:ascii="Times New Roman" w:hAnsi="Times New Roman" w:cs="Times New Roman"/>
+        </w:rPr>
+      </w:pPr>
+      <w:r>
+        <w:rPr>
+          <w:rFonts w:ascii="Times New Roman" w:hAnsi="Times New Roman" w:cs="Times New Roman"/>
         </w:rPr>
         <w:t>Run Mongod.exe file that is present in the bin folder of MongoDB file</w:t>
       </w:r>
@@ -3890,6 +3916,15 @@
     </w:p>
     <w:p>
       <w:pPr>
+        <w:pStyle w:val="ListParagraph"/>
+        <w:ind w:left="1080"/>
+        <w:rPr>
+          <w:rFonts w:ascii="Times New Roman" w:hAnsi="Times New Roman" w:cs="Times New Roman"/>
+        </w:rPr>
+      </w:pPr>
+    </w:p>
+    <w:p>
+      <w:pPr>
         <w:ind w:left="720"/>
         <w:rPr>
           <w:rFonts w:ascii="Times New Roman" w:hAnsi="Times New Roman" w:cs="Times New Roman"/>
@@ -4006,47 +4041,12 @@
     <w:p>
       <w:pPr>
         <w:pStyle w:val="ListParagraph"/>
-        <w:numPr>
-          <w:ilvl w:val="0"/>
-          <w:numId w:val="40"/>
-        </w:numPr>
+        <w:ind w:left="1080"/>
         <w:rPr>
           <w:rFonts w:ascii="Times New Roman" w:hAnsi="Times New Roman" w:cs="Times New Roman"/>
           <w:color w:val="333333"/>
         </w:rPr>
       </w:pPr>
-      <w:r>
-        <w:rPr>
-          <w:rFonts w:ascii="Times New Roman" w:hAnsi="Times New Roman" w:cs="Times New Roman"/>
-        </w:rPr>
-        <w:t xml:space="preserve">Create a new Document named </w:t>
-      </w:r>
-      <w:proofErr w:type="spellStart"/>
-      <w:r>
-        <w:rPr>
-          <w:rFonts w:ascii="Times New Roman" w:hAnsi="Times New Roman" w:cs="Times New Roman"/>
-          <w:i/>
-          <w:iCs/>
-        </w:rPr>
-        <w:t>MyD</w:t>
-      </w:r>
-      <w:r>
-        <w:rPr>
-          <w:rFonts w:ascii="Times New Roman" w:hAnsi="Times New Roman" w:cs="Times New Roman"/>
-          <w:i/>
-          <w:iCs/>
-        </w:rPr>
-        <w:t>b</w:t>
-      </w:r>
-      <w:proofErr w:type="spellEnd"/>
-      <w:r>
-        <w:rPr>
-          <w:rFonts w:ascii="Times New Roman" w:hAnsi="Times New Roman" w:cs="Times New Roman"/>
-          <w:i/>
-          <w:iCs/>
-        </w:rPr>
-        <w:t>.</w:t>
-      </w:r>
     </w:p>
     <w:p>
       <w:pPr>
@@ -4064,39 +4064,7 @@
         <w:rPr>
           <w:rFonts w:ascii="Times New Roman" w:hAnsi="Times New Roman" w:cs="Times New Roman"/>
         </w:rPr>
-        <w:t xml:space="preserve">Create a new </w:t>
-      </w:r>
-      <w:r>
-        <w:rPr>
-          <w:rFonts w:ascii="Times New Roman" w:hAnsi="Times New Roman" w:cs="Times New Roman"/>
-        </w:rPr>
-        <w:t>Collection</w:t>
-      </w:r>
-      <w:r>
-        <w:rPr>
-          <w:rFonts w:ascii="Times New Roman" w:hAnsi="Times New Roman" w:cs="Times New Roman"/>
-        </w:rPr>
-        <w:t xml:space="preserve"> inside the </w:t>
-      </w:r>
-      <w:proofErr w:type="spellStart"/>
-      <w:r>
-        <w:rPr>
-          <w:rFonts w:ascii="Times New Roman" w:hAnsi="Times New Roman" w:cs="Times New Roman"/>
-        </w:rPr>
-        <w:t>MyDb</w:t>
-      </w:r>
-      <w:proofErr w:type="spellEnd"/>
-      <w:r>
-        <w:rPr>
-          <w:rFonts w:ascii="Times New Roman" w:hAnsi="Times New Roman" w:cs="Times New Roman"/>
-        </w:rPr>
-        <w:t xml:space="preserve"> document</w:t>
-      </w:r>
-      <w:r>
-        <w:rPr>
-          <w:rFonts w:ascii="Times New Roman" w:hAnsi="Times New Roman" w:cs="Times New Roman"/>
-        </w:rPr>
-        <w:t xml:space="preserve"> name </w:t>
+        <w:t xml:space="preserve">Create a new Document named </w:t>
       </w:r>
       <w:proofErr w:type="spellStart"/>
       <w:r>
@@ -4105,6 +4073,83 @@
           <w:i/>
           <w:iCs/>
         </w:rPr>
+        <w:t>MyD</w:t>
+      </w:r>
+      <w:r>
+        <w:rPr>
+          <w:rFonts w:ascii="Times New Roman" w:hAnsi="Times New Roman" w:cs="Times New Roman"/>
+          <w:i/>
+          <w:iCs/>
+        </w:rPr>
+        <w:t>b</w:t>
+      </w:r>
+      <w:proofErr w:type="spellEnd"/>
+      <w:r>
+        <w:rPr>
+          <w:rFonts w:ascii="Times New Roman" w:hAnsi="Times New Roman" w:cs="Times New Roman"/>
+          <w:i/>
+          <w:iCs/>
+        </w:rPr>
+        <w:t>.</w:t>
+      </w:r>
+    </w:p>
+    <w:p>
+      <w:pPr>
+        <w:pStyle w:val="ListParagraph"/>
+        <w:numPr>
+          <w:ilvl w:val="0"/>
+          <w:numId w:val="40"/>
+        </w:numPr>
+        <w:rPr>
+          <w:rFonts w:ascii="Times New Roman" w:hAnsi="Times New Roman" w:cs="Times New Roman"/>
+          <w:color w:val="333333"/>
+        </w:rPr>
+      </w:pPr>
+      <w:r>
+        <w:rPr>
+          <w:rFonts w:ascii="Times New Roman" w:hAnsi="Times New Roman" w:cs="Times New Roman"/>
+        </w:rPr>
+        <w:t xml:space="preserve">Create a new </w:t>
+      </w:r>
+      <w:r>
+        <w:rPr>
+          <w:rFonts w:ascii="Times New Roman" w:hAnsi="Times New Roman" w:cs="Times New Roman"/>
+        </w:rPr>
+        <w:t>Collection</w:t>
+      </w:r>
+      <w:r>
+        <w:rPr>
+          <w:rFonts w:ascii="Times New Roman" w:hAnsi="Times New Roman" w:cs="Times New Roman"/>
+        </w:rPr>
+        <w:t xml:space="preserve"> inside the </w:t>
+      </w:r>
+      <w:proofErr w:type="spellStart"/>
+      <w:r>
+        <w:rPr>
+          <w:rFonts w:ascii="Times New Roman" w:hAnsi="Times New Roman" w:cs="Times New Roman"/>
+        </w:rPr>
+        <w:t>MyDb</w:t>
+      </w:r>
+      <w:proofErr w:type="spellEnd"/>
+      <w:r>
+        <w:rPr>
+          <w:rFonts w:ascii="Times New Roman" w:hAnsi="Times New Roman" w:cs="Times New Roman"/>
+        </w:rPr>
+        <w:t xml:space="preserve"> document</w:t>
+      </w:r>
+      <w:r>
+        <w:rPr>
+          <w:rFonts w:ascii="Times New Roman" w:hAnsi="Times New Roman" w:cs="Times New Roman"/>
+        </w:rPr>
+        <w:t xml:space="preserve"> name </w:t>
+      </w:r>
+      <w:proofErr w:type="spellStart"/>
+      <w:r>
+        <w:rPr>
+          <w:rFonts w:ascii="Times New Roman" w:hAnsi="Times New Roman" w:cs="Times New Roman"/>
+          <w:i/>
+          <w:iCs/>
+        </w:rPr>
         <w:t>sampleCollection</w:t>
       </w:r>
       <w:proofErr w:type="spellEnd"/>
@@ -4114,6 +4159,34 @@
         </w:rPr>
         <w:t xml:space="preserve"> </w:t>
       </w:r>
+    </w:p>
+    <w:p>
+      <w:pPr>
+        <w:pStyle w:val="ListParagraph"/>
+        <w:ind w:left="1800"/>
+        <w:rPr>
+          <w:rFonts w:ascii="Times New Roman" w:hAnsi="Times New Roman" w:cs="Times New Roman"/>
+        </w:rPr>
+      </w:pPr>
+    </w:p>
+    <w:p>
+      <w:pPr>
+        <w:pStyle w:val="ListParagraph"/>
+        <w:ind w:left="1800"/>
+        <w:rPr>
+          <w:rFonts w:ascii="Times New Roman" w:hAnsi="Times New Roman" w:cs="Times New Roman"/>
+        </w:rPr>
+      </w:pPr>
+    </w:p>
+    <w:p>
+      <w:pPr>
+        <w:pStyle w:val="ListParagraph"/>
+        <w:ind w:left="1800"/>
+        <w:rPr>
+          <w:rFonts w:ascii="Times New Roman" w:hAnsi="Times New Roman" w:cs="Times New Roman"/>
+          <w:color w:val="333333"/>
+        </w:rPr>
+      </w:pPr>
     </w:p>
     <w:p>
       <w:pPr>
@@ -4147,6 +4220,7 @@
           <w:b/>
           <w:bCs/>
         </w:rPr>
+        <w:lastRenderedPageBreak/>
         <w:t>Run the Producer in IntelliJ</w:t>
       </w:r>
     </w:p>
@@ -4178,7 +4252,53 @@
           <w:sz w:val="24"/>
           <w:szCs w:val="24"/>
         </w:rPr>
-        <w:t xml:space="preserve">To create a Kafka producer client application, we need to create a configuration property. </w:t>
+        <w:t xml:space="preserve">Kafka Producer fetches the data from </w:t>
+      </w:r>
+      <w:proofErr w:type="spellStart"/>
+      <w:r>
+        <w:rPr>
+          <w:rFonts w:ascii="Times New Roman" w:hAnsi="Times New Roman" w:cs="Times New Roman"/>
+          <w:sz w:val="24"/>
+          <w:szCs w:val="24"/>
+        </w:rPr>
+        <w:t>Cricbuzz</w:t>
+      </w:r>
+      <w:proofErr w:type="spellEnd"/>
+      <w:r>
+        <w:rPr>
+          <w:rFonts w:ascii="Times New Roman" w:hAnsi="Times New Roman" w:cs="Times New Roman"/>
+          <w:sz w:val="24"/>
+          <w:szCs w:val="24"/>
+        </w:rPr>
+        <w:t xml:space="preserve"> and sends it into Kafka </w:t>
+      </w:r>
+      <w:proofErr w:type="spellStart"/>
+      <w:proofErr w:type="gramStart"/>
+      <w:r>
+        <w:rPr>
+          <w:rFonts w:ascii="Times New Roman" w:hAnsi="Times New Roman" w:cs="Times New Roman"/>
+          <w:sz w:val="24"/>
+          <w:szCs w:val="24"/>
+        </w:rPr>
+        <w:t>topic.</w:t>
+      </w:r>
+      <w:r>
+        <w:rPr>
+          <w:rFonts w:ascii="Times New Roman" w:hAnsi="Times New Roman" w:cs="Times New Roman"/>
+          <w:sz w:val="24"/>
+          <w:szCs w:val="24"/>
+        </w:rPr>
+        <w:t>To</w:t>
+      </w:r>
+      <w:proofErr w:type="spellEnd"/>
+      <w:proofErr w:type="gramEnd"/>
+      <w:r>
+        <w:rPr>
+          <w:rFonts w:ascii="Times New Roman" w:hAnsi="Times New Roman" w:cs="Times New Roman"/>
+          <w:sz w:val="24"/>
+          <w:szCs w:val="24"/>
+        </w:rPr>
+        <w:t xml:space="preserve"> create a Kafka producer client application, we need to create a configuration property. </w:t>
       </w:r>
     </w:p>
     <w:p>
@@ -4269,7 +4389,6 @@
           <w:sz w:val="24"/>
           <w:szCs w:val="24"/>
         </w:rPr>
-        <w:lastRenderedPageBreak/>
         <w:t>Below is a Pseudocode for Kafka producer.</w:t>
       </w:r>
     </w:p>
@@ -5250,6 +5369,7 @@
           <w:sz w:val="24"/>
           <w:szCs w:val="24"/>
         </w:rPr>
+        <w:lastRenderedPageBreak/>
         <w:t xml:space="preserve">Configure these properties </w:t>
       </w:r>
       <w:proofErr w:type="spellStart"/>
@@ -5473,21 +5593,32 @@
     </w:p>
     <w:p>
       <w:pPr>
-        <w:rPr>
-          <w:rFonts w:ascii="Times New Roman" w:hAnsi="Times New Roman" w:cs="Times New Roman"/>
-          <w:b/>
-          <w:sz w:val="24"/>
-          <w:szCs w:val="24"/>
-        </w:rPr>
-      </w:pPr>
-      <w:r>
-        <w:rPr>
-          <w:rFonts w:ascii="Times New Roman" w:hAnsi="Times New Roman" w:cs="Times New Roman"/>
-          <w:b/>
-          <w:sz w:val="24"/>
-          <w:szCs w:val="24"/>
-        </w:rPr>
-        <w:lastRenderedPageBreak/>
+        <w:pStyle w:val="HTMLPreformatted"/>
+        <w:shd w:val="clear" w:color="auto" w:fill="FFFFFF"/>
+        <w:ind w:left="2676"/>
+        <w:rPr>
+          <w:rFonts w:ascii="Times New Roman" w:eastAsiaTheme="minorHAnsi" w:hAnsi="Times New Roman" w:cs="Times New Roman"/>
+          <w:sz w:val="24"/>
+          <w:szCs w:val="24"/>
+        </w:rPr>
+      </w:pPr>
+    </w:p>
+    <w:p>
+      <w:pPr>
+        <w:rPr>
+          <w:rFonts w:ascii="Times New Roman" w:hAnsi="Times New Roman" w:cs="Times New Roman"/>
+          <w:b/>
+          <w:sz w:val="24"/>
+          <w:szCs w:val="24"/>
+        </w:rPr>
+      </w:pPr>
+      <w:r>
+        <w:rPr>
+          <w:rFonts w:ascii="Times New Roman" w:hAnsi="Times New Roman" w:cs="Times New Roman"/>
+          <w:b/>
+          <w:sz w:val="24"/>
+          <w:szCs w:val="24"/>
+        </w:rPr>
         <w:t>8</w:t>
       </w:r>
       <w:r>
@@ -5838,8 +5969,6 @@
         </w:rPr>
         <w:t xml:space="preserve">When we click </w:t>
       </w:r>
-      <w:bookmarkStart w:id="6" w:name="_GoBack"/>
-      <w:bookmarkEnd w:id="6"/>
       <w:r>
         <w:rPr>
           <w:rFonts w:ascii="Times New Roman" w:hAnsi="Times New Roman" w:cs="Times New Roman"/>
@@ -6221,17 +6350,7 @@
       <w:pPr>
         <w:rPr>
           <w:rFonts w:ascii="Times New Roman" w:hAnsi="Times New Roman" w:cs="Times New Roman"/>
-          <w:sz w:val="24"/>
-          <w:szCs w:val="24"/>
-        </w:rPr>
-      </w:pPr>
-    </w:p>
-    <w:p>
-      <w:pPr>
-        <w:rPr>
-          <w:rFonts w:ascii="Times New Roman" w:hAnsi="Times New Roman" w:cs="Times New Roman"/>
-          <w:sz w:val="24"/>
-          <w:szCs w:val="24"/>
+          <w:b/>
         </w:rPr>
       </w:pPr>
     </w:p>
@@ -6330,17 +6449,8 @@
           <w:sz w:val="24"/>
           <w:szCs w:val="24"/>
         </w:rPr>
-        <w:t>We used power bi for cleaning and transforming data. Imported data from MongoDB using ODBC connectors is loaded into power bi and data is in the format of JSON. We used power query which has incredible features help us clean and analyze data. There is lots of data of different scorecard details fetched and we only need the data of particular columns so we performed group by query in retrieving the particular data using unique id and the output will be scorecard of individual teams and we only need overs, wickets and team score which can be achieved by performing group by query in power query and used same technique in retrieving the current score of individual team.</w:t>
-      </w:r>
-    </w:p>
-    <w:p>
-      <w:pPr>
-        <w:rPr>
-          <w:rFonts w:ascii="Times New Roman" w:hAnsi="Times New Roman" w:cs="Times New Roman"/>
-          <w:sz w:val="24"/>
-          <w:szCs w:val="24"/>
-        </w:rPr>
-      </w:pPr>
+        <w:t xml:space="preserve">We used power bi for cleaning and transforming data. Imported data from MongoDB using ODBC connectors is loaded into power bi and data is in the format of JSON. We used power </w:t>
+      </w:r>
       <w:r>
         <w:rPr>
           <w:rFonts w:ascii="Times New Roman" w:hAnsi="Times New Roman" w:cs="Times New Roman"/>
@@ -6348,6 +6458,23 @@
           <w:szCs w:val="24"/>
         </w:rPr>
         <w:lastRenderedPageBreak/>
+        <w:t>query which has incredible features help us clean and analyze data. There is lots of data of different scorecard details fetched and we only need the data of particular columns so we performed group by query in retrieving the particular data using unique id and the output will be scorecard of individual teams and we only need overs, wickets and team score which can be achieved by performing group by query in power query and used same technique in retrieving the current score of individual team.</w:t>
+      </w:r>
+    </w:p>
+    <w:p>
+      <w:pPr>
+        <w:rPr>
+          <w:rFonts w:ascii="Times New Roman" w:hAnsi="Times New Roman" w:cs="Times New Roman"/>
+          <w:sz w:val="24"/>
+          <w:szCs w:val="24"/>
+        </w:rPr>
+      </w:pPr>
+      <w:r>
+        <w:rPr>
+          <w:rFonts w:ascii="Times New Roman" w:hAnsi="Times New Roman" w:cs="Times New Roman"/>
+          <w:sz w:val="24"/>
+          <w:szCs w:val="24"/>
+        </w:rPr>
         <w:t>Imported data from mongo dB is in the form of JSON format which contains records and nested data. In ordered to use the achieved data for visualization we converted the records into tables and expanded the nested the data. We used power query in simplifying the data and changing data types. The data which is in the form of decimal is changed to whole numbers. We profiled the columns into valuable data for deeper analysis. The transformed data will be in the form of tables which can be used for further process.</w:t>
       </w:r>
     </w:p>
@@ -6570,32 +6697,23 @@
           <w:szCs w:val="24"/>
         </w:rPr>
       </w:pPr>
-    </w:p>
-    <w:p>
-      <w:pPr>
-        <w:rPr>
-          <w:rFonts w:ascii="Times New Roman" w:hAnsi="Times New Roman" w:cs="Times New Roman"/>
-          <w:sz w:val="24"/>
-          <w:szCs w:val="24"/>
-        </w:rPr>
-      </w:pPr>
-      <w:r>
-        <w:rPr>
-          <w:rFonts w:ascii="Times New Roman" w:hAnsi="Times New Roman" w:cs="Times New Roman"/>
-          <w:sz w:val="24"/>
-          <w:szCs w:val="24"/>
-        </w:rPr>
-        <w:t>Above is the bar chart compares the current score and estimated score. Light blue color bar indicates the current score and dark blue indicates the estimated score. As you can see West Indies score three runs in their first over of innings and estimated score is six runs by next over. When it comes to score rate the current run rate will be the run rate for the estimated score. The teams are indicated by their id and legend indicates the team names for the id.</w:t>
-      </w:r>
-    </w:p>
-    <w:p>
-      <w:pPr>
-        <w:rPr>
-          <w:rFonts w:ascii="Times New Roman" w:hAnsi="Times New Roman" w:cs="Times New Roman"/>
-          <w:sz w:val="24"/>
-          <w:szCs w:val="24"/>
-        </w:rPr>
-      </w:pPr>
+      <w:r>
+        <w:rPr>
+          <w:rFonts w:ascii="Times New Roman" w:hAnsi="Times New Roman" w:cs="Times New Roman"/>
+          <w:sz w:val="24"/>
+          <w:szCs w:val="24"/>
+        </w:rPr>
+        <w:t xml:space="preserve">Above is the bar chart compares the current score and estimated score. Light blue color bar indicates the current score and dark blue indicates the estimated score. As you can see West Indies score three runs in their first over of innings and estimated score is six runs by next over. </w:t>
+      </w:r>
+      <w:r>
+        <w:rPr>
+          <w:rFonts w:ascii="Times New Roman" w:hAnsi="Times New Roman" w:cs="Times New Roman"/>
+          <w:sz w:val="24"/>
+          <w:szCs w:val="24"/>
+        </w:rPr>
+        <w:lastRenderedPageBreak/>
+        <w:t>When it comes to score rate the current run rate will be the run rate for the estimated score. The teams are indicated by their id and legend indicates the team names for the id.</w:t>
+      </w:r>
     </w:p>
     <w:p>
       <w:pPr>
@@ -6629,7 +6747,6 @@
           <w:sz w:val="24"/>
           <w:szCs w:val="24"/>
         </w:rPr>
-        <w:lastRenderedPageBreak/>
         <w:drawing>
           <wp:inline distT="0" distB="0" distL="0" distR="0" wp14:anchorId="792FE6B7" wp14:editId="3DB2F284">
             <wp:extent cx="5943600" cy="3188335"/>
@@ -6929,17 +7046,8 @@
           <w:sz w:val="24"/>
           <w:szCs w:val="24"/>
         </w:rPr>
-        <w:t xml:space="preserve"> and hence positive or negative scores can be determined. Polarity is mainly classified based on expression of text or sentence i.e., positive, negative or neutral. The overall opinion of a sentence or text can be determined by aggregating all the sentiments</w:t>
-      </w:r>
-    </w:p>
-    <w:p>
-      <w:pPr>
-        <w:rPr>
-          <w:rFonts w:ascii="Times New Roman" w:hAnsi="Times New Roman" w:cs="Times New Roman"/>
-          <w:sz w:val="24"/>
-          <w:szCs w:val="24"/>
-        </w:rPr>
-      </w:pPr>
+        <w:t xml:space="preserve"> and </w:t>
+      </w:r>
       <w:r>
         <w:rPr>
           <w:rFonts w:ascii="Times New Roman" w:hAnsi="Times New Roman" w:cs="Times New Roman"/>
@@ -6947,6 +7055,23 @@
           <w:szCs w:val="24"/>
         </w:rPr>
         <w:lastRenderedPageBreak/>
+        <w:t>hence positive or negative scores can be determined. Polarity is mainly classified based on expression of text or sentence i.e., positive, negative or neutral. The overall opinion of a sentence or text can be determined by aggregating all the sentiments</w:t>
+      </w:r>
+    </w:p>
+    <w:p>
+      <w:pPr>
+        <w:rPr>
+          <w:rFonts w:ascii="Times New Roman" w:hAnsi="Times New Roman" w:cs="Times New Roman"/>
+          <w:sz w:val="24"/>
+          <w:szCs w:val="24"/>
+        </w:rPr>
+      </w:pPr>
+      <w:r>
+        <w:rPr>
+          <w:rFonts w:ascii="Times New Roman" w:hAnsi="Times New Roman" w:cs="Times New Roman"/>
+          <w:sz w:val="24"/>
+          <w:szCs w:val="24"/>
+        </w:rPr>
         <w:t xml:space="preserve">To use VADER lexicon, first it </w:t>
       </w:r>
       <w:proofErr w:type="gramStart"/>
@@ -7793,43 +7918,8 @@
         </w:rPr>
         <w:t xml:space="preserve">Sleep for 1 second </w:t>
       </w:r>
-    </w:p>
-    <w:p>
-      <w:pPr>
-        <w:pStyle w:val="ListParagraph"/>
-        <w:ind w:left="360"/>
-        <w:rPr>
-          <w:rFonts w:ascii="Times New Roman" w:hAnsi="Times New Roman" w:cs="Times New Roman"/>
-          <w:b/>
-        </w:rPr>
-      </w:pPr>
-    </w:p>
-    <w:p>
-      <w:pPr>
-        <w:pStyle w:val="ListParagraph"/>
-        <w:ind w:left="360"/>
-        <w:rPr>
-          <w:rFonts w:ascii="Times New Roman" w:hAnsi="Times New Roman" w:cs="Times New Roman"/>
-        </w:rPr>
-      </w:pPr>
-    </w:p>
-    <w:p>
-      <w:pPr>
-        <w:pStyle w:val="ListParagraph"/>
-        <w:rPr>
-          <w:rFonts w:ascii="Times New Roman" w:hAnsi="Times New Roman" w:cs="Times New Roman"/>
-        </w:rPr>
-      </w:pPr>
-    </w:p>
-    <w:p>
-      <w:pPr>
-        <w:ind w:left="720"/>
-        <w:rPr>
-          <w:rFonts w:ascii="Times New Roman" w:hAnsi="Times New Roman" w:cs="Times New Roman"/>
-          <w:sz w:val="24"/>
-          <w:szCs w:val="24"/>
-        </w:rPr>
-      </w:pPr>
+      <w:bookmarkStart w:id="6" w:name="_GoBack"/>
+      <w:bookmarkEnd w:id="6"/>
     </w:p>
     <w:sectPr>
       <w:pgSz w:w="12240" w:h="15840"/>
@@ -12178,6 +12268,7 @@
     <w:lsdException w:name="HTML Sample" w:semiHidden="1" w:unhideWhenUsed="1"/>
     <w:lsdException w:name="HTML Typewriter" w:semiHidden="1" w:unhideWhenUsed="1"/>
     <w:lsdException w:name="HTML Variable" w:semiHidden="1" w:unhideWhenUsed="1"/>
+    <w:lsdException w:name="Normal Table" w:semiHidden="1" w:unhideWhenUsed="1"/>
     <w:lsdException w:name="annotation subject" w:semiHidden="1" w:unhideWhenUsed="1"/>
     <w:lsdException w:name="No List" w:semiHidden="1" w:unhideWhenUsed="1"/>
     <w:lsdException w:name="Outline List 1" w:semiHidden="1" w:unhideWhenUsed="1"/>
@@ -12220,8 +12311,11 @@
     <w:lsdException w:name="Table Contemporary" w:semiHidden="1" w:unhideWhenUsed="1"/>
     <w:lsdException w:name="Table Elegant" w:semiHidden="1" w:unhideWhenUsed="1"/>
     <w:lsdException w:name="Table Professional" w:semiHidden="1" w:unhideWhenUsed="1"/>
+    <w:lsdException w:name="Table Subtle 1" w:semiHidden="1" w:unhideWhenUsed="1"/>
     <w:lsdException w:name="Table Subtle 2" w:semiHidden="1" w:unhideWhenUsed="1"/>
     <w:lsdException w:name="Table Web 1" w:semiHidden="1" w:unhideWhenUsed="1"/>
+    <w:lsdException w:name="Table Web 2" w:semiHidden="1" w:unhideWhenUsed="1"/>
+    <w:lsdException w:name="Table Web 3" w:semiHidden="1" w:unhideWhenUsed="1"/>
     <w:lsdException w:name="Balloon Text" w:semiHidden="1" w:unhideWhenUsed="1"/>
     <w:lsdException w:name="Table Grid" w:uiPriority="39"/>
     <w:lsdException w:name="Table Theme" w:semiHidden="1" w:unhideWhenUsed="1"/>

</xml_diff>